<commit_message>
modelo de objetos final, actualizacion arquitectura
</commit_message>
<xml_diff>
--- a/Documentacion/boceto arquitectura.docx
+++ b/Documentacion/boceto arquitectura.docx
@@ -286,13 +286,7 @@
       </w:r>
       <w:proofErr w:type="spellEnd"/>
       <w:r>
-        <w:t xml:space="preserve"> se pueden seguir incorporando capas o niveles de acuerdo a las necesidades. En nuestro caso</w:t>
-      </w:r>
-      <w:r>
-        <w:t xml:space="preserve"> </w:t>
-      </w:r>
-      <w:r>
-        <w:t xml:space="preserve">requerimos una </w:t>
+        <w:t xml:space="preserve"> se pueden seguir incorporando capas o niveles de acuerdo a las necesidades. En nuestro caso requerimos una </w:t>
       </w:r>
       <w:proofErr w:type="spellStart"/>
       <w:r>
@@ -332,10 +326,7 @@
       </w:r>
       <w:proofErr w:type="spellEnd"/>
       <w:r>
-        <w:t>. Este proceso lo podemos seguir hasta obtener una arquitectura que satisfaga las necesidades de la</w:t>
-      </w:r>
-      <w:r>
-        <w:t xml:space="preserve"> </w:t>
+        <w:t xml:space="preserve">. Este proceso lo podemos seguir hasta obtener una arquitectura que satisfaga las necesidades de la </w:t>
       </w:r>
       <w:proofErr w:type="spellStart"/>
       <w:r>
@@ -387,255 +378,412 @@
     <w:p/>
     <w:p/>
     <w:p/>
-    <w:p>
-      <w:pPr>
-        <w:rPr>
-          <w:b/>
-        </w:rPr>
-      </w:pPr>
-      <w:proofErr w:type="spellStart"/>
+    <w:p/>
+    <w:p>
+      <w:pPr>
+        <w:rPr>
+          <w:b/>
+        </w:rPr>
+      </w:pPr>
+      <w:r>
+        <w:rPr>
+          <w:b/>
+        </w:rPr>
+        <w:t>Lenguaje de modelado unificado</w:t>
+      </w:r>
+    </w:p>
+    <w:p>
+      <w:r>
+        <w:t xml:space="preserve">El problema que ahora surge es </w:t>
+      </w:r>
+      <w:proofErr w:type="spellStart"/>
+      <w:r>
+        <w:t>c´omo</w:t>
+      </w:r>
+      <w:proofErr w:type="spellEnd"/>
+      <w:r>
+        <w:t xml:space="preserve"> representar la arquitectura de un sistema de software, de tal manera que sea entendible por la </w:t>
+      </w:r>
+      <w:proofErr w:type="spellStart"/>
+      <w:r>
+        <w:t>mayor´ıa</w:t>
+      </w:r>
+      <w:proofErr w:type="spellEnd"/>
+      <w:r>
+        <w:t xml:space="preserve"> de las personas que </w:t>
+      </w:r>
+      <w:proofErr w:type="spellStart"/>
+      <w:r>
+        <w:t>est´an</w:t>
+      </w:r>
+      <w:proofErr w:type="spellEnd"/>
+      <w:r>
+        <w:t xml:space="preserve"> involucradas en el desarrollo.</w:t>
+      </w:r>
+    </w:p>
+    <w:p>
+      <w:r>
+        <w:t xml:space="preserve">Para hacer frente a este problema se propone el uso del lenguaje de modelado unificado (UML) para la </w:t>
+      </w:r>
+      <w:proofErr w:type="spellStart"/>
+      <w:r>
+        <w:t>representaci´on</w:t>
+      </w:r>
+      <w:proofErr w:type="spellEnd"/>
+      <w:r>
+        <w:t xml:space="preserve"> de las arquitecturas. UML es un lenguaje </w:t>
+      </w:r>
+      <w:proofErr w:type="spellStart"/>
+      <w:r>
+        <w:t>est´andar</w:t>
+      </w:r>
+      <w:proofErr w:type="spellEnd"/>
+      <w:r>
+        <w:t xml:space="preserve"> que nos permite modelar los componentes de un sistema de forma que sea entendible [1, 28] para todos los integrantes del equipo de desarrollo.</w:t>
+      </w:r>
+    </w:p>
+    <w:p>
+      <w:r>
+        <w:t xml:space="preserve">UML es un lenguaje de modelado que utiliza conceptos orientados a objetos y tiene una sintaxis y </w:t>
+      </w:r>
+      <w:proofErr w:type="spellStart"/>
+      <w:r>
+        <w:t>sem´antica</w:t>
+      </w:r>
+      <w:proofErr w:type="spellEnd"/>
+      <w:r>
+        <w:t xml:space="preserve"> bien definidas lo que nos permite utilizarlo en todas las etapas de desarrollo</w:t>
+      </w:r>
+    </w:p>
+    <w:p>
+      <w:pPr>
+        <w:rPr>
+          <w:b/>
+        </w:rPr>
+      </w:pPr>
+      <w:r>
+        <w:t xml:space="preserve">La arquitectura puede tener diferentes significados para cada </w:t>
+      </w:r>
+      <w:proofErr w:type="spellStart"/>
+      <w:r>
+        <w:t>stakeholder</w:t>
+      </w:r>
+      <w:proofErr w:type="spellEnd"/>
+      <w:r>
+        <w:t xml:space="preserve">. Por ejemplo un ingeniero de redes </w:t>
+      </w:r>
+      <w:proofErr w:type="spellStart"/>
+      <w:r>
+        <w:t>podr´ıa</w:t>
+      </w:r>
+      <w:proofErr w:type="spellEnd"/>
+      <w:r>
+        <w:t xml:space="preserve"> estar ´</w:t>
+      </w:r>
+      <w:proofErr w:type="spellStart"/>
+      <w:r>
+        <w:t>unicamente</w:t>
+      </w:r>
+      <w:proofErr w:type="spellEnd"/>
+      <w:r>
+        <w:t xml:space="preserve"> interesado en el hardware y la </w:t>
+      </w:r>
+      <w:proofErr w:type="spellStart"/>
+      <w:r>
+        <w:t>configuraci´on</w:t>
+      </w:r>
+      <w:proofErr w:type="spellEnd"/>
+      <w:r>
+        <w:t xml:space="preserve"> de la red que utiliza el sistema; un administrador de proyecto en los componentes clave a desarrollar y sus </w:t>
+      </w:r>
+      <w:proofErr w:type="spellStart"/>
+      <w:r>
+        <w:t>l´ıneas</w:t>
+      </w:r>
+      <w:proofErr w:type="spellEnd"/>
+      <w:r>
+        <w:t xml:space="preserve"> de tiempo; un desarrollador en clases que conforman un componente; y un </w:t>
+      </w:r>
+      <w:proofErr w:type="spellStart"/>
+      <w:r>
+        <w:t>tester</w:t>
+      </w:r>
+      <w:proofErr w:type="spellEnd"/>
+      <w:r>
+        <w:t xml:space="preserve"> en escenarios para localizar los posibles errores del sistema. Por lo tanto necesitamos </w:t>
+      </w:r>
+      <w:proofErr w:type="spellStart"/>
+      <w:r>
+        <w:t>m´ultiples</w:t>
+      </w:r>
+      <w:proofErr w:type="spellEnd"/>
+      <w:r>
+        <w:t xml:space="preserve"> puntos de vista para las distintas necesidades de los actores involucrados en el desarrollo de un sistema de software</w:t>
+      </w:r>
+    </w:p>
+    <w:p>
+      <w:pPr>
+        <w:rPr>
+          <w:b/>
+        </w:rPr>
+      </w:pPr>
+    </w:p>
+    <w:p>
+      <w:pPr>
+        <w:rPr>
+          <w:b/>
+        </w:rPr>
+      </w:pPr>
+    </w:p>
+    <w:p>
+      <w:pPr>
+        <w:rPr>
+          <w:b/>
+        </w:rPr>
+      </w:pPr>
+    </w:p>
+    <w:p>
+      <w:pPr>
+        <w:rPr>
+          <w:b/>
+        </w:rPr>
+      </w:pPr>
+    </w:p>
+    <w:p>
+      <w:pPr>
+        <w:rPr>
+          <w:b/>
+        </w:rPr>
+      </w:pPr>
+    </w:p>
+    <w:p>
+      <w:pPr>
+        <w:rPr>
+          <w:b/>
+        </w:rPr>
+      </w:pPr>
+    </w:p>
+    <w:p>
+      <w:pPr>
+        <w:rPr>
+          <w:b/>
+        </w:rPr>
+      </w:pPr>
+    </w:p>
+    <w:p>
+      <w:pPr>
+        <w:rPr>
+          <w:b/>
+        </w:rPr>
+      </w:pPr>
+    </w:p>
+    <w:p>
+      <w:pPr>
+        <w:rPr>
+          <w:b/>
+        </w:rPr>
+      </w:pPr>
+    </w:p>
+    <w:p>
+      <w:pPr>
+        <w:rPr>
+          <w:b/>
+        </w:rPr>
+      </w:pPr>
+    </w:p>
+    <w:p>
+      <w:pPr>
+        <w:rPr>
+          <w:b/>
+        </w:rPr>
+      </w:pPr>
+    </w:p>
+    <w:p>
+      <w:pPr>
+        <w:rPr>
+          <w:b/>
+        </w:rPr>
+      </w:pPr>
+    </w:p>
+    <w:p>
+      <w:pPr>
+        <w:rPr>
+          <w:b/>
+        </w:rPr>
+      </w:pPr>
       <w:r>
         <w:rPr>
           <w:b/>
         </w:rPr>
         <w:lastRenderedPageBreak/>
-        <w:t>Patr´on</w:t>
-      </w:r>
-      <w:proofErr w:type="spellEnd"/>
-      <w:r>
-        <w:rPr>
-          <w:b/>
-        </w:rPr>
-        <w:t xml:space="preserve"> modelo vista controlador</w:t>
-      </w:r>
-    </w:p>
-    <w:p>
-      <w:r>
-        <w:t xml:space="preserve"> Uno de los patrones de arquitectura que </w:t>
-      </w:r>
-      <w:proofErr w:type="spellStart"/>
-      <w:r>
-        <w:t>m´as</w:t>
-      </w:r>
-      <w:proofErr w:type="spellEnd"/>
-      <w:r>
-        <w:t xml:space="preserve"> se utilizan para el desarrollo de aplicaciones Web es el Modelo-Vista-Controlador (MVC) [23]. MVC es un </w:t>
-      </w:r>
-      <w:proofErr w:type="spellStart"/>
-      <w:r>
-        <w:t>patr´on</w:t>
-      </w:r>
-      <w:proofErr w:type="spellEnd"/>
-      <w:r>
-        <w:t xml:space="preserve"> que fue utilizado para construir las interfaces de usuario en el lenguaje Smalltalk-80 [24], siendo la </w:t>
-      </w:r>
-      <w:proofErr w:type="spellStart"/>
-      <w:r>
-        <w:t>aportaci´on</w:t>
-      </w:r>
-      <w:proofErr w:type="spellEnd"/>
-      <w:r>
+        <w:t>Cliente:</w:t>
+      </w:r>
+    </w:p>
+    <w:p>
+      <w:r>
+        <w:t>Los usuarios necesitará</w:t>
+      </w:r>
+      <w:r>
+        <w:t>n</w:t>
+      </w:r>
+      <w:r>
+        <w:t xml:space="preserve"> para la visualización del sistema únicamente su navegador web para poder acceder a la aplicación.</w:t>
+      </w:r>
+    </w:p>
+    <w:p>
+      <w:r>
+        <w:rPr>
+          <w:b/>
+        </w:rPr>
+        <w:t>Presentación:</w:t>
+      </w:r>
+      <w:r>
+        <w:rPr>
+          <w:b/>
+        </w:rPr>
         <w:t xml:space="preserve"> </w:t>
       </w:r>
-      <w:proofErr w:type="spellStart"/>
-      <w:r>
-        <w:t>m´as</w:t>
-      </w:r>
-      <w:proofErr w:type="spellEnd"/>
-      <w:r>
-        <w:t xml:space="preserve"> importante de este </w:t>
-      </w:r>
-      <w:proofErr w:type="spellStart"/>
-      <w:r>
-        <w:t>patr´on</w:t>
-      </w:r>
-      <w:proofErr w:type="spellEnd"/>
-      <w:r>
-        <w:t xml:space="preserve"> la </w:t>
-      </w:r>
-      <w:proofErr w:type="spellStart"/>
-      <w:r>
-        <w:t>separaci´on</w:t>
-      </w:r>
-      <w:proofErr w:type="spellEnd"/>
-      <w:r>
-        <w:t xml:space="preserve"> de los componentes relacionados con los datos de la </w:t>
-      </w:r>
-      <w:proofErr w:type="spellStart"/>
-      <w:r>
-        <w:t>aplicaci´on</w:t>
-      </w:r>
-      <w:proofErr w:type="spellEnd"/>
-      <w:r>
-        <w:t xml:space="preserve"> de los componentes de la interfaz de usuario. La </w:t>
-      </w:r>
-      <w:proofErr w:type="spellStart"/>
-      <w:r>
-        <w:t>separaci´on</w:t>
-      </w:r>
-      <w:proofErr w:type="spellEnd"/>
-      <w:r>
-        <w:t xml:space="preserve"> de las capas permite tener, a nivel de desarrollo, un </w:t>
-      </w:r>
-      <w:proofErr w:type="spellStart"/>
-      <w:r>
-        <w:t>c´odigo</w:t>
-      </w:r>
-      <w:proofErr w:type="spellEnd"/>
-      <w:r>
+    </w:p>
+    <w:p>
+      <w:r>
+        <w:t>El p</w:t>
+      </w:r>
+      <w:r>
+        <w:t xml:space="preserve">atrón de arquitectura a utilizar para el desarrollo de la aplicación Web es el modelo-vista-controlador, puesto que la separación de las capas termite tener (a nivel desarrollo) un código más claro, flexible y reusable, el patrón modelo-vista-controlador identifica tres capas que son importantes para cualquier aplicación, las cuales son: Modelo </w:t>
+      </w:r>
+      <w:proofErr w:type="spellStart"/>
+      <w:r>
+        <w:t>encapusulado</w:t>
+      </w:r>
+      <w:proofErr w:type="spellEnd"/>
+      <w:r>
+        <w:t xml:space="preserve"> para los datos de la aplicación y la lógica para interactuar con ellos. Las vistas manejan la interacción con el usuario y la representación del modelo, y por último el controlador se encarga de seleccionar el modelo solicitado por el usuario y la vista adecuada para poder representarlo. </w:t>
+      </w:r>
+    </w:p>
+    <w:p>
+      <w:r>
+        <w:t xml:space="preserve">El patrón de arquitectura modelo-vista-controlador </w:t>
+      </w:r>
+      <w:r>
+        <w:t xml:space="preserve">debe ser implementado mediante un </w:t>
+      </w:r>
+      <w:proofErr w:type="spellStart"/>
+      <w:r>
+        <w:t>framework</w:t>
+      </w:r>
+      <w:proofErr w:type="spellEnd"/>
+      <w:r>
+        <w:t xml:space="preserve">, el </w:t>
+      </w:r>
+      <w:proofErr w:type="spellStart"/>
+      <w:r>
+        <w:t>framework</w:t>
+      </w:r>
+      <w:proofErr w:type="spellEnd"/>
+      <w:r>
+        <w:t xml:space="preserve"> para desarrollo en esta aplicación será </w:t>
+      </w:r>
+      <w:proofErr w:type="spellStart"/>
+      <w:r>
+        <w:t>laravel</w:t>
+      </w:r>
+      <w:proofErr w:type="spellEnd"/>
+      <w:r>
+        <w:t xml:space="preserve"> 5.</w:t>
+      </w:r>
+    </w:p>
+    <w:p>
+      <w:r>
+        <w:t>El sistema cuenta con interfaces que interactuarán con los usuarios</w:t>
+      </w:r>
+      <w:r>
+        <w:t xml:space="preserve">, a continuación se enlistan y muestran las pantallas del sistema </w:t>
+      </w:r>
+      <w:proofErr w:type="spellStart"/>
+      <w:r>
+        <w:t>taskManager</w:t>
+      </w:r>
+      <w:proofErr w:type="spellEnd"/>
+      <w:r>
+        <w:t>.</w:t>
+      </w:r>
+    </w:p>
+    <w:p>
+      <w:r>
+        <w:rPr>
+          <w:b/>
+        </w:rPr>
+        <w:t>Lógica de Negocio</w:t>
+      </w:r>
+      <w:r>
+        <w:rPr>
+          <w:b/>
+        </w:rPr>
+        <w:t xml:space="preserve">: </w:t>
+      </w:r>
+      <w:r>
+        <w:rPr>
+          <w:b/>
+        </w:rPr>
         <w:t xml:space="preserve"> </w:t>
       </w:r>
-      <w:proofErr w:type="spellStart"/>
-      <w:r>
-        <w:t>m´as</w:t>
-      </w:r>
-      <w:proofErr w:type="spellEnd"/>
-      <w:r>
-        <w:t xml:space="preserve"> claro, flexible y reusable. Durante el desarrollo de un </w:t>
-      </w:r>
-      <w:proofErr w:type="spellStart"/>
-      <w:r>
-        <w:t>patr´on</w:t>
-      </w:r>
-      <w:proofErr w:type="spellEnd"/>
-      <w:r>
-        <w:t xml:space="preserve"> multicapa se puede observar que cada capa tiende a encapsular elementos que comparten ciertas </w:t>
-      </w:r>
-      <w:proofErr w:type="spellStart"/>
-      <w:r>
-        <w:t>caracter´ısticas</w:t>
-      </w:r>
-      <w:proofErr w:type="spellEnd"/>
-      <w:r>
-        <w:t xml:space="preserve">, creando capas que contienen componentes para una determinada </w:t>
-      </w:r>
-      <w:proofErr w:type="spellStart"/>
-      <w:r>
-        <w:t>funci´on</w:t>
-      </w:r>
-      <w:proofErr w:type="spellEnd"/>
-      <w:r>
-        <w:t xml:space="preserve">. El </w:t>
-      </w:r>
-      <w:proofErr w:type="spellStart"/>
-      <w:r>
-        <w:t>patr´on</w:t>
-      </w:r>
-      <w:proofErr w:type="spellEnd"/>
-      <w:r>
-        <w:t xml:space="preserve"> MVC descompone la </w:t>
-      </w:r>
-      <w:proofErr w:type="spellStart"/>
-      <w:r>
-        <w:t>aplicaci´on</w:t>
-      </w:r>
-      <w:proofErr w:type="spellEnd"/>
-      <w:r>
-        <w:t xml:space="preserve"> en capas permitiendo tener una </w:t>
-      </w:r>
-      <w:proofErr w:type="spellStart"/>
-      <w:r>
-        <w:t>separaci´on</w:t>
-      </w:r>
-      <w:proofErr w:type="spellEnd"/>
-      <w:r>
-        <w:t xml:space="preserve"> entre la </w:t>
-      </w:r>
-      <w:proofErr w:type="spellStart"/>
-      <w:r>
-        <w:t>l´ogica</w:t>
-      </w:r>
-      <w:proofErr w:type="spellEnd"/>
-      <w:r>
-        <w:t xml:space="preserve"> de negocio de la </w:t>
-      </w:r>
-      <w:proofErr w:type="spellStart"/>
-      <w:r>
-        <w:t>aplicaci´on</w:t>
-      </w:r>
-      <w:proofErr w:type="spellEnd"/>
-      <w:r>
-        <w:t xml:space="preserve">, la </w:t>
-      </w:r>
-      <w:proofErr w:type="spellStart"/>
-      <w:r>
-        <w:t>representaci´on</w:t>
-      </w:r>
-      <w:proofErr w:type="spellEnd"/>
-      <w:r>
-        <w:t xml:space="preserve"> y la persistencia. El </w:t>
-      </w:r>
-      <w:proofErr w:type="spellStart"/>
-      <w:r>
-        <w:t>patr´on</w:t>
-      </w:r>
-      <w:proofErr w:type="spellEnd"/>
-      <w:r>
-        <w:t xml:space="preserve"> MVC identifica tres capas que son importantes para cualquier </w:t>
-      </w:r>
-      <w:proofErr w:type="spellStart"/>
-      <w:r>
-        <w:t>aplicaci´on</w:t>
-      </w:r>
-      <w:proofErr w:type="spellEnd"/>
-      <w:r>
-        <w:t xml:space="preserve"> las cuales son: Modelo encapsula los datos de la </w:t>
-      </w:r>
-      <w:proofErr w:type="spellStart"/>
-      <w:r>
-        <w:t>aplicaci´on</w:t>
-      </w:r>
-      <w:proofErr w:type="spellEnd"/>
-      <w:r>
-        <w:t xml:space="preserve"> y la </w:t>
-      </w:r>
-      <w:proofErr w:type="spellStart"/>
-      <w:r>
-        <w:t>l´ogica</w:t>
-      </w:r>
-      <w:proofErr w:type="spellEnd"/>
-      <w:r>
-        <w:t xml:space="preserve"> para interactuar con ellos. Vista maneja la </w:t>
-      </w:r>
-      <w:proofErr w:type="spellStart"/>
-      <w:r>
-        <w:t>interacci´on</w:t>
-      </w:r>
-      <w:proofErr w:type="spellEnd"/>
-      <w:r>
-        <w:t xml:space="preserve"> con el usuario y la </w:t>
-      </w:r>
-      <w:proofErr w:type="spellStart"/>
-      <w:r>
-        <w:t>representaci´on</w:t>
-      </w:r>
-      <w:proofErr w:type="spellEnd"/>
-      <w:r>
-        <w:t xml:space="preserve"> del modelo. Controlador es el intermediario entre el modelo y la vista ante las peticiones generadas por el cliente en la vista. El controlador se encarga de seleccionar el modelo solicitado por el usuario y la vista adecuada para representarlo. La </w:t>
-      </w:r>
-      <w:proofErr w:type="spellStart"/>
-      <w:r>
-        <w:t>separaci´on</w:t>
-      </w:r>
-      <w:proofErr w:type="spellEnd"/>
-      <w:r>
-        <w:t xml:space="preserve"> que propone MVC por medio de las distintas capas se puede observar a nivel de </w:t>
-      </w:r>
-      <w:proofErr w:type="spellStart"/>
-      <w:r>
-        <w:t>dise˜no</w:t>
-      </w:r>
-      <w:proofErr w:type="spellEnd"/>
-      <w:r>
-        <w:t xml:space="preserve">, ayudando a los </w:t>
-      </w:r>
-      <w:proofErr w:type="spellStart"/>
-      <w:r>
-        <w:t>dise˜nadores</w:t>
-      </w:r>
-      <w:proofErr w:type="spellEnd"/>
-      <w:r>
-        <w:t xml:space="preserve"> a identificar los componentes de cada capa y la </w:t>
+      <w:r>
+        <w:t xml:space="preserve">La aplicación </w:t>
+      </w:r>
+      <w:proofErr w:type="spellStart"/>
+      <w:r>
+        <w:t>taskManager</w:t>
+      </w:r>
+      <w:proofErr w:type="spellEnd"/>
+      <w:r>
+        <w:rPr>
+          <w:b/>
+        </w:rPr>
+        <w:t xml:space="preserve"> </w:t>
+      </w:r>
+      <w:r>
+        <w:t>presenta una solución para la administración de las labores de un equipo de desarrollo de software, facilita la comunicación entre los miembros del equipo(colaboradores</w:t>
+      </w:r>
+      <w:r>
+        <w:t xml:space="preserve">) y su líder(jefe del proyecto) mediante la creación de proyectos y tareas específicas para cada proyecto, estas tareas son asignadas a cada colaborador, y cada colaborador trabaja sobre ellas, mediante la aplicación </w:t>
+      </w:r>
+      <w:proofErr w:type="spellStart"/>
+      <w:r>
+        <w:t>taskManager</w:t>
+      </w:r>
+      <w:proofErr w:type="spellEnd"/>
+      <w:r>
+        <w:t xml:space="preserve"> podrán también actualizar el estado de la tarea como un informe al jefe del proyecto, cada estado representa el nivel de progreso de dicha tarea, es decir, pendiente: si la tarea aún no comienza a realizarse. En progreso: si la tarea está en elaboración pero aún no concluye y Finalizado: si la tarea fue t</w:t>
+      </w:r>
+      <w:r>
+        <w:t>erminada en el periodo previsto, Además de suceder algún cambio en requisitos que afecte las tareas actuales asignadas, dichas tareas podrán ser modificadas al seleccionar la tarea y reajustarla a los cambios necesarios.</w:t>
+      </w:r>
+    </w:p>
+    <w:p>
+      <w:r>
+        <w:rPr>
+          <w:b/>
+        </w:rPr>
+        <w:t>Datos</w:t>
+      </w:r>
+      <w:r>
+        <w:t xml:space="preserve"> Los detalles de la capa de datos se muestran en la Figura 5.24. Dentro de los componentes tenemos un manejador de datos para la </w:t>
+      </w:r>
+      <w:proofErr w:type="spellStart"/>
+      <w:r>
+        <w:t>administraci´on</w:t>
+      </w:r>
+      <w:proofErr w:type="spellEnd"/>
+      <w:r>
+        <w:t xml:space="preserve"> de la </w:t>
+      </w:r>
+      <w:proofErr w:type="spellStart"/>
+      <w:r>
+        <w:t>informaci´on</w:t>
+      </w:r>
+      <w:proofErr w:type="spellEnd"/>
+      <w:r>
+        <w:t xml:space="preserve"> obtenida de la capa de persistencia. Dentro de las propiedades tenemos un conector para establecer la </w:t>
       </w:r>
       <w:proofErr w:type="spellStart"/>
       <w:r>
@@ -643,485 +791,6 @@
       </w:r>
       <w:proofErr w:type="spellEnd"/>
       <w:r>
-        <w:t xml:space="preserve"> que existe con los </w:t>
-      </w:r>
-      <w:proofErr w:type="spellStart"/>
-      <w:r>
-        <w:t>dem´as</w:t>
-      </w:r>
-      <w:proofErr w:type="spellEnd"/>
-      <w:r>
-        <w:t xml:space="preserve"> componentes.</w:t>
-      </w:r>
-    </w:p>
-    <w:p/>
-    <w:p>
-      <w:pPr>
-        <w:rPr>
-          <w:b/>
-        </w:rPr>
-      </w:pPr>
-      <w:r>
-        <w:rPr>
-          <w:b/>
-        </w:rPr>
-        <w:t>Lenguaje de modelado unificado</w:t>
-      </w:r>
-    </w:p>
-    <w:p>
-      <w:r>
-        <w:t xml:space="preserve">El problema que ahora surge es </w:t>
-      </w:r>
-      <w:proofErr w:type="spellStart"/>
-      <w:r>
-        <w:t>c´omo</w:t>
-      </w:r>
-      <w:proofErr w:type="spellEnd"/>
-      <w:r>
-        <w:t xml:space="preserve"> representar la arquitectura de un sistema de software, de tal manera que sea entendible por la </w:t>
-      </w:r>
-      <w:proofErr w:type="spellStart"/>
-      <w:r>
-        <w:t>mayor´ıa</w:t>
-      </w:r>
-      <w:proofErr w:type="spellEnd"/>
-      <w:r>
-        <w:t xml:space="preserve"> de las personas que </w:t>
-      </w:r>
-      <w:proofErr w:type="spellStart"/>
-      <w:r>
-        <w:t>est´an</w:t>
-      </w:r>
-      <w:proofErr w:type="spellEnd"/>
-      <w:r>
-        <w:t xml:space="preserve"> involucradas en el desarrollo.</w:t>
-      </w:r>
-    </w:p>
-    <w:p>
-      <w:r>
-        <w:t xml:space="preserve">Para hacer frente a este problema se propone el uso del lenguaje de modelado unificado (UML) para la </w:t>
-      </w:r>
-      <w:proofErr w:type="spellStart"/>
-      <w:r>
-        <w:t>representaci´on</w:t>
-      </w:r>
-      <w:proofErr w:type="spellEnd"/>
-      <w:r>
-        <w:t xml:space="preserve"> de las arquitecturas. UML es un lenguaje </w:t>
-      </w:r>
-      <w:proofErr w:type="spellStart"/>
-      <w:r>
-        <w:t>est´andar</w:t>
-      </w:r>
-      <w:proofErr w:type="spellEnd"/>
-      <w:r>
-        <w:t xml:space="preserve"> que nos permite modelar los componentes de un sistema de forma que sea entendible [1, 28] para todos los integrantes del equipo de desarrollo.</w:t>
-      </w:r>
-    </w:p>
-    <w:p>
-      <w:r>
-        <w:t xml:space="preserve">UML es un lenguaje de modelado que utiliza conceptos orientados a objetos y tiene una sintaxis y </w:t>
-      </w:r>
-      <w:proofErr w:type="spellStart"/>
-      <w:r>
-        <w:t>sem´antica</w:t>
-      </w:r>
-      <w:proofErr w:type="spellEnd"/>
-      <w:r>
-        <w:t xml:space="preserve"> bien definidas lo que nos permite utilizarlo en todas las etapas de desarrollo</w:t>
-      </w:r>
-    </w:p>
-    <w:p>
-      <w:pPr>
-        <w:rPr>
-          <w:b/>
-        </w:rPr>
-      </w:pPr>
-      <w:r>
-        <w:t xml:space="preserve">La arquitectura puede tener diferentes significados para cada </w:t>
-      </w:r>
-      <w:proofErr w:type="spellStart"/>
-      <w:r>
-        <w:t>stakeholder</w:t>
-      </w:r>
-      <w:proofErr w:type="spellEnd"/>
-      <w:r>
-        <w:t xml:space="preserve">. Por ejemplo un ingeniero de redes </w:t>
-      </w:r>
-      <w:proofErr w:type="spellStart"/>
-      <w:r>
-        <w:t>podr´ıa</w:t>
-      </w:r>
-      <w:proofErr w:type="spellEnd"/>
-      <w:r>
-        <w:t xml:space="preserve"> estar ´</w:t>
-      </w:r>
-      <w:proofErr w:type="spellStart"/>
-      <w:r>
-        <w:t>unicamente</w:t>
-      </w:r>
-      <w:proofErr w:type="spellEnd"/>
-      <w:r>
-        <w:t xml:space="preserve"> interesado en el hardware y la </w:t>
-      </w:r>
-      <w:proofErr w:type="spellStart"/>
-      <w:r>
-        <w:t>configuraci´on</w:t>
-      </w:r>
-      <w:proofErr w:type="spellEnd"/>
-      <w:r>
-        <w:t xml:space="preserve"> de la red que utiliza el sistema; un administrador de proyecto en los componentes clave a desarrollar y sus </w:t>
-      </w:r>
-      <w:proofErr w:type="spellStart"/>
-      <w:r>
-        <w:t>l´ıneas</w:t>
-      </w:r>
-      <w:proofErr w:type="spellEnd"/>
-      <w:r>
-        <w:t xml:space="preserve"> de tiempo; un desarrollador en clases que conforman un componente; y un </w:t>
-      </w:r>
-      <w:proofErr w:type="spellStart"/>
-      <w:r>
-        <w:t>tester</w:t>
-      </w:r>
-      <w:proofErr w:type="spellEnd"/>
-      <w:r>
-        <w:t xml:space="preserve"> en escenarios para localizar los posibles errores del sistema. Por lo tanto necesitamos </w:t>
-      </w:r>
-      <w:proofErr w:type="spellStart"/>
-      <w:r>
-        <w:t>m´ultiples</w:t>
-      </w:r>
-      <w:proofErr w:type="spellEnd"/>
-      <w:r>
-        <w:t xml:space="preserve"> puntos de vista para las distintas necesidades de los actores involucrados en el desarrollo de un sistema de software</w:t>
-      </w:r>
-    </w:p>
-    <w:p>
-      <w:r>
-        <w:rPr>
-          <w:b/>
-        </w:rPr>
-        <w:lastRenderedPageBreak/>
-        <w:t>Cliente</w:t>
-      </w:r>
-      <w:r>
-        <w:t xml:space="preserve"> Para el cliente lo ´</w:t>
-      </w:r>
-      <w:proofErr w:type="spellStart"/>
-      <w:r>
-        <w:t>unico</w:t>
-      </w:r>
-      <w:proofErr w:type="spellEnd"/>
-      <w:r>
-        <w:t xml:space="preserve"> que necesitamos es un navegador Web para poder acceder a nuestra </w:t>
-      </w:r>
-      <w:proofErr w:type="spellStart"/>
-      <w:r>
-        <w:t>aplicaci´on</w:t>
-      </w:r>
-      <w:proofErr w:type="spellEnd"/>
-      <w:r>
-        <w:t>. Recordemos que se necesita de componentes externos (Plug-</w:t>
-      </w:r>
-      <w:proofErr w:type="spellStart"/>
-      <w:r>
-        <w:t>ins</w:t>
-      </w:r>
-      <w:proofErr w:type="spellEnd"/>
-      <w:r>
-        <w:t xml:space="preserve">, </w:t>
-      </w:r>
-      <w:proofErr w:type="spellStart"/>
-      <w:r>
-        <w:t>librer´ıas</w:t>
-      </w:r>
-      <w:proofErr w:type="spellEnd"/>
-      <w:r>
-        <w:t xml:space="preserve">) para tener una interfaz </w:t>
-      </w:r>
-      <w:proofErr w:type="spellStart"/>
-      <w:r>
-        <w:t>m´as</w:t>
-      </w:r>
-      <w:proofErr w:type="spellEnd"/>
-      <w:r>
-        <w:t xml:space="preserve"> rica en recursos multimedia.</w:t>
-      </w:r>
-    </w:p>
-    <w:p/>
-    <w:p>
-      <w:proofErr w:type="spellStart"/>
-      <w:r>
-        <w:rPr>
-          <w:b/>
-        </w:rPr>
-        <w:t>Presentaci´on</w:t>
-      </w:r>
-      <w:proofErr w:type="spellEnd"/>
-      <w:r>
-        <w:t xml:space="preserve"> La </w:t>
-      </w:r>
-      <w:proofErr w:type="spellStart"/>
-      <w:r>
-        <w:t>presentaci´on</w:t>
-      </w:r>
-      <w:proofErr w:type="spellEnd"/>
-      <w:r>
-        <w:t xml:space="preserve"> considera todas las interfaces que van a interactuar directamente con el cliente. En nuestro caso tenemos una </w:t>
-      </w:r>
-      <w:proofErr w:type="spellStart"/>
-      <w:r>
-        <w:t>p´agina</w:t>
-      </w:r>
-      <w:proofErr w:type="spellEnd"/>
-      <w:r>
-        <w:t xml:space="preserve"> de inicio que va a contener cuatro presentaciones para el cliente. • Home: es la interfaz que se muestra por default al acceder a la </w:t>
-      </w:r>
-      <w:proofErr w:type="spellStart"/>
-      <w:r>
-        <w:t>aplicaci´on</w:t>
-      </w:r>
-      <w:proofErr w:type="spellEnd"/>
-      <w:r>
-        <w:t xml:space="preserve">. Se puede representar por medio de una </w:t>
-      </w:r>
-      <w:proofErr w:type="spellStart"/>
-      <w:r>
-        <w:t>p´agina</w:t>
-      </w:r>
-      <w:proofErr w:type="spellEnd"/>
-      <w:r>
-        <w:t xml:space="preserve"> Web que contengo el nombre de la </w:t>
-      </w:r>
-      <w:proofErr w:type="spellStart"/>
-      <w:r>
-        <w:t>instituci´on</w:t>
-      </w:r>
-      <w:proofErr w:type="spellEnd"/>
-      <w:r>
-        <w:t xml:space="preserve">, logotipo e </w:t>
-      </w:r>
-      <w:proofErr w:type="spellStart"/>
-      <w:r>
-        <w:t>informaci´on</w:t>
-      </w:r>
-      <w:proofErr w:type="spellEnd"/>
-      <w:r>
-        <w:t xml:space="preserve"> general de la </w:t>
-      </w:r>
-      <w:proofErr w:type="spellStart"/>
-      <w:r>
-        <w:t>instituci´on</w:t>
-      </w:r>
-      <w:proofErr w:type="spellEnd"/>
-      <w:r>
-        <w:t xml:space="preserve">. Esta </w:t>
-      </w:r>
-      <w:proofErr w:type="spellStart"/>
-      <w:r>
-        <w:t>p´agina</w:t>
-      </w:r>
-      <w:proofErr w:type="spellEnd"/>
-      <w:r>
-        <w:t xml:space="preserve"> tiene </w:t>
-      </w:r>
-      <w:proofErr w:type="spellStart"/>
-      <w:r>
-        <w:t>comunicaci´on</w:t>
-      </w:r>
-      <w:proofErr w:type="spellEnd"/>
-      <w:r>
-        <w:t xml:space="preserve"> con las </w:t>
-      </w:r>
-      <w:proofErr w:type="spellStart"/>
-      <w:r>
-        <w:t>dem´as</w:t>
-      </w:r>
-      <w:proofErr w:type="spellEnd"/>
-      <w:r>
-        <w:t xml:space="preserve"> interfaces de usuario. • Cursos: es la interfaz encargada de mostrar </w:t>
-      </w:r>
-      <w:proofErr w:type="spellStart"/>
-      <w:r>
-        <w:t>informaci´on</w:t>
-      </w:r>
-      <w:proofErr w:type="spellEnd"/>
-      <w:r>
-        <w:t xml:space="preserve"> relacionada con los cursos que se imparten en la </w:t>
-      </w:r>
-      <w:proofErr w:type="spellStart"/>
-      <w:r>
-        <w:t>instituci´on</w:t>
-      </w:r>
-      <w:proofErr w:type="spellEnd"/>
-      <w:r>
-        <w:t xml:space="preserve"> educativa. Se tiene acceso desde la </w:t>
-      </w:r>
-      <w:proofErr w:type="spellStart"/>
-      <w:r>
-        <w:t>p´agina</w:t>
-      </w:r>
-      <w:proofErr w:type="spellEnd"/>
-      <w:r>
-        <w:t xml:space="preserve"> de Home porque no se necesita </w:t>
-      </w:r>
-      <w:proofErr w:type="spellStart"/>
-      <w:r>
-        <w:t>ning´un</w:t>
-      </w:r>
-      <w:proofErr w:type="spellEnd"/>
-      <w:r>
-        <w:t xml:space="preserve"> privilegio para acceder a esta </w:t>
-      </w:r>
-      <w:proofErr w:type="spellStart"/>
-      <w:r>
-        <w:t>informaci´on</w:t>
-      </w:r>
-      <w:proofErr w:type="spellEnd"/>
-      <w:r>
-        <w:t xml:space="preserve">. • Registro: es la interfaz encargada de dar de alta al usuario dentro del sistema. Cuando el usuario desea acceder al sistema y no ha ingresado su </w:t>
-      </w:r>
-      <w:proofErr w:type="spellStart"/>
-      <w:r>
-        <w:t>login</w:t>
-      </w:r>
-      <w:proofErr w:type="spellEnd"/>
-      <w:r>
-        <w:t xml:space="preserve"> y </w:t>
-      </w:r>
-      <w:proofErr w:type="spellStart"/>
-      <w:r>
-        <w:t>password</w:t>
-      </w:r>
-      <w:proofErr w:type="spellEnd"/>
-      <w:r>
-        <w:t xml:space="preserve">, el sistema </w:t>
-      </w:r>
-      <w:proofErr w:type="spellStart"/>
-      <w:r>
-        <w:t>mostrar´a</w:t>
-      </w:r>
-      <w:proofErr w:type="spellEnd"/>
-      <w:r>
-        <w:t xml:space="preserve"> esta interfaz. • </w:t>
-      </w:r>
-      <w:proofErr w:type="spellStart"/>
-      <w:r>
-        <w:t>Login</w:t>
-      </w:r>
-      <w:proofErr w:type="spellEnd"/>
-      <w:r>
-        <w:t>: es la interfaz encargada de autenticar al usuario por medio de un nombre de usuario (</w:t>
-      </w:r>
-      <w:proofErr w:type="spellStart"/>
-      <w:r>
-        <w:t>user</w:t>
-      </w:r>
-      <w:proofErr w:type="spellEnd"/>
-      <w:r>
-        <w:t xml:space="preserve">) y una </w:t>
-      </w:r>
-      <w:proofErr w:type="spellStart"/>
-      <w:r>
-        <w:t>contrase˜na</w:t>
-      </w:r>
-      <w:proofErr w:type="spellEnd"/>
-      <w:r>
-        <w:t xml:space="preserve"> (</w:t>
-      </w:r>
-      <w:proofErr w:type="spellStart"/>
-      <w:r>
-        <w:t>password</w:t>
-      </w:r>
-      <w:proofErr w:type="spellEnd"/>
-      <w:r>
-        <w:t>).</w:t>
-      </w:r>
-    </w:p>
-    <w:p>
-      <w:proofErr w:type="spellStart"/>
-      <w:r>
-        <w:rPr>
-          <w:b/>
-        </w:rPr>
-        <w:t>L´ogica</w:t>
-      </w:r>
-      <w:proofErr w:type="spellEnd"/>
-      <w:r>
-        <w:rPr>
-          <w:b/>
-        </w:rPr>
-        <w:t xml:space="preserve"> de Negocio </w:t>
-      </w:r>
-      <w:r>
-        <w:t xml:space="preserve">La capa de </w:t>
-      </w:r>
-      <w:proofErr w:type="spellStart"/>
-      <w:r>
-        <w:t>l´ogica</w:t>
-      </w:r>
-      <w:proofErr w:type="spellEnd"/>
-      <w:r>
-        <w:t xml:space="preserve"> de negocio tiene todas las reglas necesarias para atender a las peticiones de los usuarios. En la Figura 5.22 se observan los componentes que se incluyen en esta capa y las dependencias que existen. En la Figura 5.23 se puede observar con </w:t>
-      </w:r>
-      <w:proofErr w:type="spellStart"/>
-      <w:r>
-        <w:t>m´as</w:t>
-      </w:r>
-      <w:proofErr w:type="spellEnd"/>
-      <w:r>
-        <w:t xml:space="preserve"> detalle la capa de </w:t>
-      </w:r>
-      <w:proofErr w:type="spellStart"/>
-      <w:r>
-        <w:t>l´ogica</w:t>
-      </w:r>
-      <w:proofErr w:type="spellEnd"/>
-      <w:r>
-        <w:t xml:space="preserve"> de negocio. Se puede observar las clases que lo conforman y la </w:t>
-      </w:r>
-      <w:proofErr w:type="spellStart"/>
-      <w:r>
-        <w:t>relaci´on</w:t>
-      </w:r>
-      <w:proofErr w:type="spellEnd"/>
-      <w:r>
-        <w:t xml:space="preserve"> que existe entre ellas. </w:t>
-      </w:r>
-    </w:p>
-    <w:p>
-      <w:r>
-        <w:rPr>
-          <w:b/>
-        </w:rPr>
-        <w:t>Datos</w:t>
-      </w:r>
-      <w:r>
-        <w:t xml:space="preserve"> Los detalles de la capa de datos se muestran en la Figura 5.24. Dentro de los componentes tenemos un manejador de datos para la </w:t>
-      </w:r>
-      <w:proofErr w:type="spellStart"/>
-      <w:r>
-        <w:t>administraci´on</w:t>
-      </w:r>
-      <w:proofErr w:type="spellEnd"/>
-      <w:r>
-        <w:t xml:space="preserve"> de la </w:t>
-      </w:r>
-      <w:proofErr w:type="spellStart"/>
-      <w:r>
-        <w:t>informaci´on</w:t>
-      </w:r>
-      <w:proofErr w:type="spellEnd"/>
-      <w:r>
-        <w:t xml:space="preserve"> obtenida de la capa de persistencia. Dentro de las propiedades tenemos un conector para establecer la </w:t>
-      </w:r>
-      <w:proofErr w:type="spellStart"/>
-      <w:r>
-        <w:t>comunicaci´on</w:t>
-      </w:r>
-      <w:proofErr w:type="spellEnd"/>
-      <w:r>
         <w:t xml:space="preserve"> con la capa de persistencia. Un </w:t>
       </w:r>
       <w:proofErr w:type="spellStart"/>
@@ -1130,7 +799,12 @@
       </w:r>
       <w:proofErr w:type="spellEnd"/>
       <w:r>
-        <w:t xml:space="preserve"> para especificar las fuentes de datos a las que vamos a tener acceso</w:t>
+        <w:t xml:space="preserve"> para especificar las fuentes de datos a las que vamos a </w:t>
+      </w:r>
+      <w:bookmarkStart w:id="0" w:name="_GoBack"/>
+      <w:bookmarkEnd w:id="0"/>
+      <w:r>
+        <w:t>tener acceso</w:t>
       </w:r>
     </w:p>
     <w:p/>
@@ -1144,10 +818,7 @@
         </w:r>
       </w:hyperlink>
     </w:p>
-    <w:p>
-      <w:bookmarkStart w:id="0" w:name="_GoBack"/>
-      <w:bookmarkEnd w:id="0"/>
-    </w:p>
+    <w:p/>
     <w:sectPr>
       <w:pgSz w:w="12240" w:h="15840"/>
       <w:pgMar w:top="1417" w:right="1701" w:bottom="1417" w:left="1701" w:header="708" w:footer="708" w:gutter="0"/>

</xml_diff>